<commit_message>
Corrigido Projeto 3 e Envio
</commit_message>
<xml_diff>
--- a/Avaliacoes/M2/M2 SO Analise - Hérick Bittencourt.docx
+++ b/Avaliacoes/M2/M2 SO Analise - Hérick Bittencourt.docx
@@ -495,13 +495,8 @@
       <w:pPr>
         <w:pStyle w:val="7Pr-textoTextodaCapa"/>
       </w:pPr>
-      <w:proofErr w:type="spellStart"/>
-      <w:r>
-        <w:t>Hérick</w:t>
-      </w:r>
-      <w:proofErr w:type="spellEnd"/>
-      <w:r>
-        <w:t xml:space="preserve"> Vitor Vieira Bittencourt</w:t>
+      <w:r>
+        <w:t>Hérick Vitor Vieira Bittencourt</w:t>
       </w:r>
     </w:p>
     <w:p>
@@ -531,21 +526,7 @@
         <w:rPr>
           <w:sz w:val="24"/>
         </w:rPr>
-        <w:t xml:space="preserve">Relatório da análise de </w:t>
-      </w:r>
-      <w:proofErr w:type="spellStart"/>
-      <w:r>
-        <w:rPr>
-          <w:sz w:val="24"/>
-        </w:rPr>
-        <w:t>page</w:t>
-      </w:r>
-      <w:proofErr w:type="spellEnd"/>
-      <w:r>
-        <w:rPr>
-          <w:sz w:val="24"/>
-        </w:rPr>
-        <w:t xml:space="preserve"> faults em aplicações Windows e Linux como parte do </w:t>
+        <w:t xml:space="preserve">Relatório da análise de page faults em aplicações Windows e Linux como parte do </w:t>
       </w:r>
       <w:r>
         <w:rPr>
@@ -669,31 +650,7 @@
       </w:pPr>
       <w:bookmarkStart w:id="1" w:name="_Toc242601342"/>
       <w:r>
-        <w:t xml:space="preserve">Para consolidar o aprendizado sobre escalonamento e memoria, o projeto consiste na análise da geração de </w:t>
-      </w:r>
-      <w:proofErr w:type="spellStart"/>
-      <w:r>
-        <w:t>page</w:t>
-      </w:r>
-      <w:proofErr w:type="spellEnd"/>
-      <w:r>
-        <w:t xml:space="preserve"> faults em três programas diferentes, o primeiro sendo um alocador de memória com o tamanho de buffer predefinido durante tempo de compilação, o segundo programa analisado deve ser o sistema de comunicação entre processos e </w:t>
-      </w:r>
-      <w:proofErr w:type="spellStart"/>
-      <w:r>
-        <w:t>multithread</w:t>
-      </w:r>
-      <w:proofErr w:type="spellEnd"/>
-      <w:r>
-        <w:t xml:space="preserve"> desenvolvido durante o trabalho M1, por fim, deve ser feita a análise de </w:t>
-      </w:r>
-      <w:proofErr w:type="spellStart"/>
-      <w:r>
-        <w:t>page</w:t>
-      </w:r>
-      <w:proofErr w:type="spellEnd"/>
-      <w:r>
-        <w:t xml:space="preserve"> faults de um software multiplataforma, para avaliar a diferença dos resultados entre diferentes os sistemas operacionais Windows e Linux</w:t>
+        <w:t>Para consolidar o aprendizado sobre escalonamento e memoria, o projeto consiste na análise da geração de page faults em três programas diferentes, o primeiro sendo um alocador de memória com o tamanho de buffer predefinido durante tempo de compilação, o segundo programa analisado deve ser o sistema de comunicação entre processos e multithread desenvolvido durante o trabalho M1, por fim, deve ser feita a análise de page faults de um software multiplataforma, para avaliar a diferença dos resultados entre diferentes os sistemas operacionais Windows e Linux</w:t>
       </w:r>
       <w:r>
         <w:t>. </w:t>
@@ -1124,15 +1081,7 @@
         </w:tabs>
       </w:pPr>
       <w:r>
-        <w:t xml:space="preserve">Os resultados foram registrados e carregados no </w:t>
-      </w:r>
-      <w:proofErr w:type="spellStart"/>
-      <w:r>
-        <w:t>Qlik</w:t>
-      </w:r>
-      <w:proofErr w:type="spellEnd"/>
-      <w:r>
-        <w:t xml:space="preserve"> Sense para a geração dos gráficos, facilitando a interpretação das tarefas sob diferentes tamanhos de buffer.</w:t>
+        <w:t>Os resultados foram registrados e carregados no Qlik Sense para a geração dos gráficos, facilitando a interpretação das tarefas sob diferentes tamanhos de buffer.</w:t>
       </w:r>
     </w:p>
     <w:p>
@@ -1225,23 +1174,7 @@
         <w:fldChar w:fldCharType="end"/>
       </w:r>
       <w:r>
-        <w:t xml:space="preserve"> - Tempo de execução por tipo de tarefa executada no "</w:t>
-      </w:r>
-      <w:proofErr w:type="spellStart"/>
-      <w:r>
-        <w:t>Memory</w:t>
-      </w:r>
-      <w:proofErr w:type="spellEnd"/>
-      <w:r>
-        <w:t xml:space="preserve"> </w:t>
-      </w:r>
-      <w:proofErr w:type="spellStart"/>
-      <w:r>
-        <w:t>Cost</w:t>
-      </w:r>
-      <w:proofErr w:type="spellEnd"/>
-      <w:r>
-        <w:t>"</w:t>
+        <w:t xml:space="preserve"> - Tempo de execução por tipo de tarefa executada no "Memory Cost"</w:t>
       </w:r>
     </w:p>
     <w:p>
@@ -1252,10 +1185,19 @@
         </w:tabs>
       </w:pPr>
       <w:r>
-        <w:t xml:space="preserve">Ao comparar os resultados, torna-se aparente que a tarefa de alocar memoria é consistente entre todos os tamanhos de buffer fornecidos, no entanto, a leitura e escrita aumentam consideravelmente, dobrando de tempo para cada incremento no tamanho de buffer, isto serve como </w:t>
+        <w:t>Ao comparar os resultados, torna-se aparente que a tarefa de alocar memoria é consistente entre todos os tamanhos de buffer fornecidos, no entanto, a leitura e escrita aumentam consideravelmente, dobrando de tempo para cada incremento no tamanho de buffer</w:t>
+      </w:r>
+      <w:r>
+        <w:t xml:space="preserve"> pelo próximo </w:t>
       </w:r>
       <w:r>
         <w:lastRenderedPageBreak/>
+        <w:t>valor na potência de dois</w:t>
+      </w:r>
+      <w:r>
+        <w:t xml:space="preserve">, isto serve como </w:t>
+      </w:r>
+      <w:r>
         <w:t>indício</w:t>
       </w:r>
       <w:r>
@@ -1560,47 +1502,7 @@
         </w:tabs>
       </w:pPr>
       <w:r>
-        <w:t xml:space="preserve">Ao analisar o </w:t>
-      </w:r>
-      <w:proofErr w:type="spellStart"/>
-      <w:r>
-        <w:t>Memory</w:t>
-      </w:r>
-      <w:proofErr w:type="spellEnd"/>
-      <w:r>
-        <w:t xml:space="preserve"> </w:t>
-      </w:r>
-      <w:proofErr w:type="spellStart"/>
-      <w:r>
-        <w:t>Cost</w:t>
-      </w:r>
-      <w:proofErr w:type="spellEnd"/>
-      <w:r>
-        <w:t xml:space="preserve"> no </w:t>
-      </w:r>
-      <w:proofErr w:type="spellStart"/>
-      <w:r>
-        <w:t>Process</w:t>
-      </w:r>
-      <w:proofErr w:type="spellEnd"/>
-      <w:r>
-        <w:t xml:space="preserve"> Explorer, é observado que o programa inicia com poucas </w:t>
-      </w:r>
-      <w:proofErr w:type="spellStart"/>
-      <w:r>
-        <w:t>page</w:t>
-      </w:r>
-      <w:proofErr w:type="spellEnd"/>
-      <w:r>
-        <w:t xml:space="preserve"> faults, porém rapidamente aumenta ao chegar na seção de leitura, visto que necessita acessar endereços não presentes na memória principal, porém, como o programa não possui vazamentos de memória, a quantidade de </w:t>
-      </w:r>
-      <w:proofErr w:type="spellStart"/>
-      <w:r>
-        <w:t>page</w:t>
-      </w:r>
-      <w:proofErr w:type="spellEnd"/>
-      <w:r>
-        <w:t xml:space="preserve"> faults tornou-se previsível entre múltiplas execuções e o crescimento esperado é que o valor dobre a cada incremento do tamanho de buffer.</w:t>
+        <w:t>Ao analisar o Memory Cost no Process Explorer, é observado que o programa inicia com poucas page faults, porém rapidamente aumenta ao chegar na seção de leitura, visto que necessita acessar endereços não presentes na memória principal, porém, como o programa não possui vazamentos de memória, a quantidade de page faults tornou-se previsível entre múltiplas execuções e o crescimento esperado é que o valor dobre a cada incremento do tamanho de buffer.</w:t>
       </w:r>
     </w:p>
     <w:p>
@@ -1705,31 +1607,7 @@
         </w:tabs>
       </w:pPr>
       <w:r>
-        <w:t xml:space="preserve">Uma observação que ocorreu após alguns ajustes nas bibliotecas do código para torna-lo compatível com Linux é que ao analisar as </w:t>
-      </w:r>
-      <w:proofErr w:type="spellStart"/>
-      <w:r>
-        <w:t>page</w:t>
-      </w:r>
-      <w:proofErr w:type="spellEnd"/>
-      <w:r>
-        <w:t xml:space="preserve"> faults no Linux, ocorre um salto considerável em </w:t>
-      </w:r>
-      <w:proofErr w:type="spellStart"/>
-      <w:r>
-        <w:t>page</w:t>
-      </w:r>
-      <w:proofErr w:type="spellEnd"/>
-      <w:r>
-        <w:t xml:space="preserve"> faults a partir do momento em que o buffer </w:t>
-      </w:r>
-      <w:proofErr w:type="spellStart"/>
-      <w:r>
-        <w:t>size</w:t>
-      </w:r>
-      <w:proofErr w:type="spellEnd"/>
-      <w:r>
-        <w:t xml:space="preserve"> é maior que 16MB.</w:t>
+        <w:t>Uma observação que ocorreu após alguns ajustes nas bibliotecas do código para torna-lo compatível com Linux é que ao analisar as page faults no Linux, ocorre um salto considerável em page faults a partir do momento em que o buffer size é maior que 16MB.</w:t>
       </w:r>
     </w:p>
     <w:p>
@@ -1741,6 +1619,9 @@
         </w:tabs>
       </w:pPr>
       <w:r>
+        <w:rPr>
+          <w:noProof/>
+        </w:rPr>
         <w:drawing>
           <wp:inline distT="0" distB="0" distL="0" distR="0" wp14:anchorId="1233E5D0" wp14:editId="74B40C9C">
             <wp:extent cx="4725059" cy="2514951"/>
@@ -1806,15 +1687,7 @@
         <w:fldChar w:fldCharType="end"/>
       </w:r>
       <w:r>
-        <w:t xml:space="preserve"> - Anomalia de Page </w:t>
-      </w:r>
-      <w:proofErr w:type="spellStart"/>
-      <w:r>
-        <w:t>Fault</w:t>
-      </w:r>
-      <w:proofErr w:type="spellEnd"/>
-      <w:r>
-        <w:t xml:space="preserve"> em buffers maiores do que 16MB devido a limite da memoria cache</w:t>
+        <w:t xml:space="preserve"> - Anomalia de Page Fault em buffers maiores do que 16MB devido a limite da memoria cache</w:t>
       </w:r>
     </w:p>
     <w:p>
@@ -1822,10 +1695,7 @@
         <w:pStyle w:val="3TtulodeSeo"/>
       </w:pPr>
       <w:r>
-        <w:t>Análise do</w:t>
-      </w:r>
-      <w:r>
-        <w:t xml:space="preserve"> Trabalho M1</w:t>
+        <w:t>Análise do Trabalho M1</w:t>
       </w:r>
     </w:p>
     <w:p>
@@ -1833,39 +1703,7 @@
         <w:pStyle w:val="1CorpodeTexto"/>
       </w:pPr>
       <w:r>
-        <w:t xml:space="preserve">Ao executar o código em Linux através do </w:t>
-      </w:r>
-      <w:proofErr w:type="spellStart"/>
-      <w:r>
-        <w:t>Codespaces</w:t>
-      </w:r>
-      <w:proofErr w:type="spellEnd"/>
-      <w:r>
-        <w:t xml:space="preserve">, foi inicialmente realizado uma checagem por </w:t>
-      </w:r>
-      <w:proofErr w:type="spellStart"/>
-      <w:r>
-        <w:t>page</w:t>
-      </w:r>
-      <w:proofErr w:type="spellEnd"/>
-      <w:r>
-        <w:t xml:space="preserve"> faults na execução dos </w:t>
-      </w:r>
-      <w:proofErr w:type="spellStart"/>
-      <w:r>
-        <w:t>clients</w:t>
-      </w:r>
-      <w:proofErr w:type="spellEnd"/>
-      <w:r>
-        <w:t xml:space="preserve"> numéricos e de </w:t>
-      </w:r>
-      <w:proofErr w:type="spellStart"/>
-      <w:r>
-        <w:t>string</w:t>
-      </w:r>
-      <w:proofErr w:type="spellEnd"/>
-      <w:r>
-        <w:t xml:space="preserve"> separadamente.</w:t>
+        <w:t>Ao executar o código em Linux através do Codespaces, foi inicialmente realizado uma checagem por page faults na execução dos clients numéricos e de string separadamente.</w:t>
       </w:r>
     </w:p>
     <w:p>
@@ -1876,37 +1714,11 @@
           <w:numId w:val="44"/>
         </w:numPr>
       </w:pPr>
-      <w:proofErr w:type="spellStart"/>
-      <w:r>
-        <w:t>Number</w:t>
-      </w:r>
-      <w:proofErr w:type="spellEnd"/>
-      <w:r>
-        <w:t xml:space="preserve"> </w:t>
-      </w:r>
-      <w:proofErr w:type="spellStart"/>
-      <w:r>
-        <w:t>client</w:t>
-      </w:r>
-      <w:proofErr w:type="spellEnd"/>
-      <w:r>
-        <w:t xml:space="preserve"> (Apresenta aproximadamente 82 </w:t>
-      </w:r>
-      <w:proofErr w:type="spellStart"/>
-      <w:r>
-        <w:t>minor</w:t>
-      </w:r>
-      <w:proofErr w:type="spellEnd"/>
-      <w:r>
-        <w:t xml:space="preserve"> </w:t>
-      </w:r>
-      <w:proofErr w:type="spellStart"/>
-      <w:r>
-        <w:t>page</w:t>
-      </w:r>
-      <w:proofErr w:type="spellEnd"/>
-      <w:r>
-        <w:t xml:space="preserve"> faults)</w:t>
+      <w:r>
+        <w:t>Number client</w:t>
+      </w:r>
+      <w:r>
+        <w:t xml:space="preserve"> (Apresenta aproximadamente 82 minor page faults)</w:t>
       </w:r>
     </w:p>
     <w:p>
@@ -1919,6 +1731,9 @@
         <w:ind w:left="1485" w:firstLine="0"/>
       </w:pPr>
       <w:r>
+        <w:rPr>
+          <w:noProof/>
+        </w:rPr>
         <w:drawing>
           <wp:inline distT="0" distB="0" distL="0" distR="0" wp14:anchorId="14EDACB7" wp14:editId="1FA57586">
             <wp:extent cx="5546607" cy="543210"/>
@@ -1984,15 +1799,7 @@
         <w:fldChar w:fldCharType="end"/>
       </w:r>
       <w:r>
-        <w:t xml:space="preserve"> - Analise do processo "</w:t>
-      </w:r>
-      <w:proofErr w:type="spellStart"/>
-      <w:r>
-        <w:t>Number_client</w:t>
-      </w:r>
-      <w:proofErr w:type="spellEnd"/>
-      <w:r>
-        <w:t>"</w:t>
+        <w:t xml:space="preserve"> - Analise do processo "Number_client"</w:t>
       </w:r>
     </w:p>
     <w:p>
@@ -2003,62 +1810,12 @@
           <w:numId w:val="44"/>
         </w:numPr>
       </w:pPr>
-      <w:proofErr w:type="spellStart"/>
       <w:r>
         <w:lastRenderedPageBreak/>
-        <w:t>String</w:t>
-      </w:r>
-      <w:proofErr w:type="spellEnd"/>
-      <w:r>
-        <w:t xml:space="preserve"> </w:t>
-      </w:r>
-      <w:proofErr w:type="spellStart"/>
-      <w:r>
-        <w:t>client</w:t>
-      </w:r>
-      <w:proofErr w:type="spellEnd"/>
-      <w:r>
-        <w:t xml:space="preserve"> (Devido a maior complexidade, no primeiro processo, o primeiro salto para o loop requer uma major </w:t>
-      </w:r>
-      <w:proofErr w:type="spellStart"/>
-      <w:r>
-        <w:t>page</w:t>
-      </w:r>
-      <w:proofErr w:type="spellEnd"/>
-      <w:r>
-        <w:t xml:space="preserve"> </w:t>
-      </w:r>
-      <w:proofErr w:type="spellStart"/>
-      <w:r>
-        <w:t>fault</w:t>
-      </w:r>
-      <w:proofErr w:type="spellEnd"/>
-      <w:r>
-        <w:t xml:space="preserve">, mas ainda similar ao </w:t>
-      </w:r>
-      <w:proofErr w:type="spellStart"/>
-      <w:r>
-        <w:t>number</w:t>
-      </w:r>
-      <w:proofErr w:type="spellEnd"/>
-      <w:r>
-        <w:t xml:space="preserve"> </w:t>
-      </w:r>
-      <w:proofErr w:type="spellStart"/>
-      <w:r>
-        <w:t>client</w:t>
-      </w:r>
-      <w:proofErr w:type="spellEnd"/>
-      <w:r>
-        <w:t xml:space="preserve">, apresenta aproximadamente 80 </w:t>
-      </w:r>
-      <w:proofErr w:type="spellStart"/>
-      <w:r>
-        <w:t>page</w:t>
-      </w:r>
-      <w:proofErr w:type="spellEnd"/>
-      <w:r>
-        <w:t xml:space="preserve"> faults)</w:t>
+        <w:t>String client</w:t>
+      </w:r>
+      <w:r>
+        <w:t xml:space="preserve"> (Devido a maior complexidade, no primeiro processo, o primeiro salto para o loop requer uma major page fault, mas ainda similar ao number client, apresenta aproximadamente 80 page faults)</w:t>
       </w:r>
     </w:p>
     <w:p>
@@ -2071,6 +1828,9 @@
         <w:ind w:left="1418" w:firstLine="0"/>
       </w:pPr>
       <w:r>
+        <w:rPr>
+          <w:noProof/>
+        </w:rPr>
         <w:drawing>
           <wp:inline distT="0" distB="0" distL="0" distR="0" wp14:anchorId="2E625B9C" wp14:editId="1986E656">
             <wp:extent cx="5365854" cy="712552"/>
@@ -2136,15 +1896,13 @@
         <w:fldChar w:fldCharType="end"/>
       </w:r>
       <w:r>
-        <w:t xml:space="preserve"> - Analise do processo "</w:t>
-      </w:r>
-      <w:proofErr w:type="spellStart"/>
-      <w:r>
-        <w:t>String_client</w:t>
-      </w:r>
-      <w:proofErr w:type="spellEnd"/>
-      <w:r>
-        <w:t>"</w:t>
+        <w:t xml:space="preserve"> - </w:t>
+      </w:r>
+      <w:r>
+        <w:t>Análise</w:t>
+      </w:r>
+      <w:r>
+        <w:t xml:space="preserve"> do processo "String_client"</w:t>
       </w:r>
     </w:p>
     <w:p>
@@ -2158,23 +1916,10 @@
         <w:t>Os códigos apresentaram um valor consistente de</w:t>
       </w:r>
       <w:r>
-        <w:t xml:space="preserve"> </w:t>
-      </w:r>
-      <w:proofErr w:type="spellStart"/>
-      <w:r>
-        <w:t>minor</w:t>
-      </w:r>
-      <w:proofErr w:type="spellEnd"/>
-      <w:r>
-        <w:t xml:space="preserve"> </w:t>
-      </w:r>
-      <w:proofErr w:type="spellStart"/>
-      <w:r>
-        <w:t>page</w:t>
-      </w:r>
-      <w:proofErr w:type="spellEnd"/>
-      <w:r>
-        <w:t xml:space="preserve"> faults</w:t>
+        <w:t xml:space="preserve"> minor</w:t>
+      </w:r>
+      <w:r>
+        <w:t xml:space="preserve"> page faults</w:t>
       </w:r>
       <w:r>
         <w:t xml:space="preserve"> (valor do endereço não está no cache ou memória compartilhada)</w:t>
@@ -2183,23 +1928,7 @@
         <w:t xml:space="preserve"> uma vez que entram no loop para enviar dados repetidamente, isso mostra que o escopo do código em loop está alocado a caber em apenas uma página, sem a necessidade de realizar a troca de páginas adicionais para a execução do código</w:t>
       </w:r>
       <w:r>
-        <w:t xml:space="preserve">, com a exceção sendo o </w:t>
-      </w:r>
-      <w:proofErr w:type="spellStart"/>
-      <w:r>
-        <w:t>String</w:t>
-      </w:r>
-      <w:proofErr w:type="spellEnd"/>
-      <w:r>
-        <w:t xml:space="preserve"> </w:t>
-      </w:r>
-      <w:proofErr w:type="spellStart"/>
-      <w:r>
-        <w:t>Client</w:t>
-      </w:r>
-      <w:proofErr w:type="spellEnd"/>
-      <w:r>
-        <w:t>, cujo requer um salto mais distante e consequentemente precisou ser alocado em outra página que não se encontra n</w:t>
+        <w:t>, com a exceção sendo o String Client, cujo requer um salto mais distante e consequentemente precisou ser alocado em outra página que não se encontra n</w:t>
       </w:r>
       <w:r>
         <w:t>a memória física durante a execução do primeiro processo</w:t>
@@ -2213,23 +1942,7 @@
         <w:pStyle w:val="1CorpodeTexto"/>
       </w:pPr>
       <w:r>
-        <w:t xml:space="preserve">Já o servidor apresenta aproximadamente 110 </w:t>
-      </w:r>
-      <w:proofErr w:type="spellStart"/>
-      <w:r>
-        <w:t>page</w:t>
-      </w:r>
-      <w:proofErr w:type="spellEnd"/>
-      <w:r>
-        <w:t xml:space="preserve"> faults, com pouco crescimento de </w:t>
-      </w:r>
-      <w:proofErr w:type="spellStart"/>
-      <w:r>
-        <w:t>page</w:t>
-      </w:r>
-      <w:proofErr w:type="spellEnd"/>
-      <w:r>
-        <w:t xml:space="preserve"> faults, considerando que os threads foram inicializados e estão executando o mesmo trecho sem a necessidade de fazer saltos para códigos em </w:t>
+        <w:t xml:space="preserve">Já o servidor apresenta aproximadamente 110 page faults, com pouco crescimento de page faults, considerando que os threads foram inicializados e estão executando o mesmo trecho sem a necessidade de fazer saltos para códigos em </w:t>
       </w:r>
       <w:r>
         <w:t>páginas</w:t>
@@ -2245,6 +1958,9 @@
         <w:ind w:left="709" w:firstLine="0"/>
       </w:pPr>
       <w:r>
+        <w:rPr>
+          <w:noProof/>
+        </w:rPr>
         <w:drawing>
           <wp:inline distT="0" distB="0" distL="0" distR="0" wp14:anchorId="63A17364" wp14:editId="0ABB07F9">
             <wp:extent cx="5433238" cy="1857300"/>
@@ -2310,36 +2026,15 @@
         <w:fldChar w:fldCharType="end"/>
       </w:r>
       <w:r>
-        <w:t xml:space="preserve"> - Análise do servidor </w:t>
-      </w:r>
-      <w:proofErr w:type="spellStart"/>
-      <w:r>
-        <w:t>multithread</w:t>
-      </w:r>
-      <w:proofErr w:type="spellEnd"/>
+        <w:t xml:space="preserve"> - Análise do servidor multithread</w:t>
+      </w:r>
     </w:p>
     <w:p>
       <w:pPr>
         <w:pStyle w:val="1CorpodeTexto"/>
       </w:pPr>
       <w:r>
-        <w:t xml:space="preserve">Para realizar a análise do projeto do trabalho M1 no Windows, foi feito a conversão do código para utilizar a biblioteca </w:t>
-      </w:r>
-      <w:proofErr w:type="spellStart"/>
-      <w:r>
-        <w:t>Windows.h</w:t>
-      </w:r>
-      <w:proofErr w:type="spellEnd"/>
-      <w:r>
-        <w:t xml:space="preserve">, permitindo que o código seja executado com uma logica similar ao original, abaixo estão os resultados obtidos através do </w:t>
-      </w:r>
-      <w:proofErr w:type="spellStart"/>
-      <w:r>
-        <w:t>Process</w:t>
-      </w:r>
-      <w:proofErr w:type="spellEnd"/>
-      <w:r>
-        <w:t xml:space="preserve"> Explorer.</w:t>
+        <w:t>Para realizar a análise do projeto do trabalho M1 no Windows, foi feito a conversão do código para utilizar a biblioteca Windows.h, permitindo que o código seja executado com uma logica similar ao original, abaixo estão os resultados obtidos através do Process Explorer.</w:t>
       </w:r>
     </w:p>
     <w:p>
@@ -2364,15 +2059,7 @@
         </w:numPr>
       </w:pPr>
       <w:r>
-        <w:t xml:space="preserve">Aguardando conexão (1147 </w:t>
-      </w:r>
-      <w:proofErr w:type="spellStart"/>
-      <w:r>
-        <w:t>page</w:t>
-      </w:r>
-      <w:proofErr w:type="spellEnd"/>
-      <w:r>
-        <w:t xml:space="preserve"> faults)</w:t>
+        <w:t>Aguardando conexão (1147 page faults)</w:t>
       </w:r>
     </w:p>
     <w:p>
@@ -2385,6 +2072,9 @@
         <w:ind w:left="2205" w:firstLine="0"/>
       </w:pPr>
       <w:r>
+        <w:rPr>
+          <w:noProof/>
+        </w:rPr>
         <w:drawing>
           <wp:inline distT="0" distB="0" distL="0" distR="0" wp14:anchorId="72218F6A" wp14:editId="50358EAC">
             <wp:extent cx="4749165" cy="1403711"/>
@@ -2461,21 +2151,8 @@
           <w:numId w:val="44"/>
         </w:numPr>
       </w:pPr>
-      <w:proofErr w:type="spellStart"/>
-      <w:r>
-        <w:t>Number</w:t>
-      </w:r>
-      <w:proofErr w:type="spellEnd"/>
-      <w:r>
-        <w:t xml:space="preserve"> </w:t>
-      </w:r>
-      <w:proofErr w:type="spellStart"/>
-      <w:r>
-        <w:t>Client</w:t>
-      </w:r>
-      <w:proofErr w:type="spellEnd"/>
-      <w:r>
-        <w:t xml:space="preserve"> conectado</w:t>
+      <w:r>
+        <w:t>Number Client conectado</w:t>
       </w:r>
     </w:p>
     <w:p>
@@ -2488,6 +2165,9 @@
         <w:ind w:left="2205" w:firstLine="0"/>
       </w:pPr>
       <w:r>
+        <w:rPr>
+          <w:noProof/>
+        </w:rPr>
         <w:drawing>
           <wp:inline distT="0" distB="0" distL="0" distR="0" wp14:anchorId="67EF8467" wp14:editId="77539B7F">
             <wp:extent cx="5121304" cy="352790"/>
@@ -2553,15 +2233,7 @@
         <w:fldChar w:fldCharType="end"/>
       </w:r>
       <w:r>
-        <w:t xml:space="preserve"> - Page faults do </w:t>
-      </w:r>
-      <w:proofErr w:type="spellStart"/>
-      <w:r>
-        <w:t>number_client</w:t>
-      </w:r>
-      <w:proofErr w:type="spellEnd"/>
-      <w:r>
-        <w:t xml:space="preserve"> no Windows</w:t>
+        <w:t xml:space="preserve"> - Page faults do number_client no Windows</w:t>
       </w:r>
     </w:p>
     <w:p>
@@ -2573,15 +2245,7 @@
         </w:numPr>
       </w:pPr>
       <w:r>
-        <w:t xml:space="preserve">1 </w:t>
-      </w:r>
-      <w:proofErr w:type="spellStart"/>
-      <w:r>
-        <w:t>client</w:t>
-      </w:r>
-      <w:proofErr w:type="spellEnd"/>
-      <w:r>
-        <w:t xml:space="preserve"> de cada tipo </w:t>
+        <w:t xml:space="preserve">1 client de cada tipo </w:t>
       </w:r>
     </w:p>
     <w:p>
@@ -2593,15 +2257,7 @@
         </w:numPr>
       </w:pPr>
       <w:r>
-        <w:t xml:space="preserve">Quando há uma nova conexão, cada processo ganha algumas </w:t>
-      </w:r>
-      <w:proofErr w:type="spellStart"/>
-      <w:r>
-        <w:t>page</w:t>
-      </w:r>
-      <w:proofErr w:type="spellEnd"/>
-      <w:r>
-        <w:t xml:space="preserve"> faults até se estabilizar</w:t>
+        <w:t>Quando há uma nova conexão, cada processo ganha algumas page faults até se estabilizar</w:t>
       </w:r>
     </w:p>
     <w:p>
@@ -2614,6 +2270,9 @@
         <w:ind w:left="2205" w:firstLine="0"/>
       </w:pPr>
       <w:r>
+        <w:rPr>
+          <w:noProof/>
+        </w:rPr>
         <w:drawing>
           <wp:inline distT="0" distB="0" distL="0" distR="0" wp14:anchorId="1F11B65E" wp14:editId="68892ADA">
             <wp:extent cx="5068142" cy="473742"/>
@@ -2679,15 +2338,7 @@
         <w:fldChar w:fldCharType="end"/>
       </w:r>
       <w:r>
-        <w:t xml:space="preserve"> - Page </w:t>
-      </w:r>
-      <w:proofErr w:type="spellStart"/>
-      <w:r>
-        <w:t>fault</w:t>
-      </w:r>
-      <w:proofErr w:type="spellEnd"/>
-      <w:r>
-        <w:t xml:space="preserve"> de cada programa do trabalho M1 no Windows</w:t>
+        <w:t xml:space="preserve"> - Page fault de cada programa do trabalho M1 no Windows</w:t>
       </w:r>
     </w:p>
     <w:p>
@@ -2699,15 +2350,7 @@
         </w:numPr>
       </w:pPr>
       <w:r>
-        <w:t xml:space="preserve">3 </w:t>
-      </w:r>
-      <w:proofErr w:type="spellStart"/>
-      <w:r>
-        <w:t>clients</w:t>
-      </w:r>
-      <w:proofErr w:type="spellEnd"/>
-      <w:r>
-        <w:t xml:space="preserve"> de cada tipo</w:t>
+        <w:t>3 clients de cada tipo</w:t>
       </w:r>
     </w:p>
     <w:p>
@@ -2719,15 +2362,7 @@
         </w:numPr>
       </w:pPr>
       <w:r>
-        <w:t xml:space="preserve">Novas instâncias dos processos geram menos </w:t>
-      </w:r>
-      <w:proofErr w:type="spellStart"/>
-      <w:r>
-        <w:t>page</w:t>
-      </w:r>
-      <w:proofErr w:type="spellEnd"/>
-      <w:r>
-        <w:t xml:space="preserve"> faults do que as primeiras instâncias, possivelmente devido a páginas compartilhadas estar</w:t>
+        <w:t>Novas instâncias dos processos geram menos page faults do que as primeiras instâncias, possivelmente devido a páginas compartilhadas estar</w:t>
       </w:r>
       <w:r>
         <w:t>em</w:t>
@@ -2749,6 +2384,9 @@
         <w:ind w:left="2205" w:firstLine="0"/>
       </w:pPr>
       <w:r>
+        <w:rPr>
+          <w:noProof/>
+        </w:rPr>
         <w:lastRenderedPageBreak/>
         <w:drawing>
           <wp:inline distT="0" distB="0" distL="0" distR="0" wp14:anchorId="004BF0A3" wp14:editId="124FCA71">
@@ -2815,15 +2453,7 @@
         <w:fldChar w:fldCharType="end"/>
       </w:r>
       <w:r>
-        <w:t xml:space="preserve"> - Page faults do trabalho M1 em stress </w:t>
-      </w:r>
-      <w:proofErr w:type="spellStart"/>
-      <w:r>
-        <w:t>test</w:t>
-      </w:r>
-      <w:proofErr w:type="spellEnd"/>
-      <w:r>
-        <w:t xml:space="preserve"> no Windows</w:t>
+        <w:t xml:space="preserve"> - Page faults do trabalho M1 em stress test no Windows</w:t>
       </w:r>
     </w:p>
     <w:p>
@@ -2831,10 +2461,7 @@
         <w:pStyle w:val="3TtulodeSeo"/>
       </w:pPr>
       <w:r>
-        <w:t>Análise d</w:t>
-      </w:r>
-      <w:r>
-        <w:t>e Software</w:t>
+        <w:t>Análise de Software</w:t>
       </w:r>
     </w:p>
     <w:p>
@@ -2845,50 +2472,10 @@
         <w:t xml:space="preserve">O software escolhido para o teste livre foi um </w:t>
       </w:r>
       <w:r>
-        <w:t xml:space="preserve">leitor de instruções do RISC-V, além de analisar as instruções, ele também faz o calculo de desempenho do através da quantidade de ciclos por instrução e fornece possíveis soluções para conflitos de </w:t>
-      </w:r>
-      <w:proofErr w:type="spellStart"/>
-      <w:r>
-        <w:t>hazards</w:t>
-      </w:r>
-      <w:proofErr w:type="spellEnd"/>
-      <w:r>
-        <w:t xml:space="preserve"> presentes no código </w:t>
-      </w:r>
-      <w:proofErr w:type="spellStart"/>
-      <w:r>
-        <w:t>assembly</w:t>
-      </w:r>
-      <w:proofErr w:type="spellEnd"/>
-      <w:r>
-        <w:t xml:space="preserve">, que impediriam o código </w:t>
-      </w:r>
-      <w:r>
-        <w:t>de fazer execução paralela, as opções incluem inserção de NO-</w:t>
-      </w:r>
-      <w:proofErr w:type="spellStart"/>
-      <w:r>
-        <w:t>Operators</w:t>
-      </w:r>
-      <w:proofErr w:type="spellEnd"/>
-      <w:r>
-        <w:t xml:space="preserve"> para atrasar a execução do código, reordenamento de instruções sem afetar o resultado do programa e simulação da técnica de </w:t>
-      </w:r>
-      <w:proofErr w:type="spellStart"/>
-      <w:r>
-        <w:t>forwarding</w:t>
-      </w:r>
-      <w:proofErr w:type="spellEnd"/>
-      <w:r>
-        <w:t xml:space="preserve">, reduzindo a quantidade de </w:t>
-      </w:r>
-      <w:proofErr w:type="spellStart"/>
-      <w:r>
-        <w:t>NOPs</w:t>
-      </w:r>
-      <w:proofErr w:type="spellEnd"/>
-      <w:r>
-        <w:t xml:space="preserve"> necessários para que a correção aconteça.</w:t>
+        <w:t xml:space="preserve">leitor de instruções do RISC-V, além de analisar as instruções, ele também faz o calculo de desempenho do através da quantidade de ciclos por instrução e fornece possíveis soluções para conflitos de hazards presentes no código assembly, que impediriam o código </w:t>
+      </w:r>
+      <w:r>
+        <w:t>de fazer execução paralela, as opções incluem inserção de NO-Operators para atrasar a execução do código, reordenamento de instruções sem afetar o resultado do programa e simulação da técnica de forwarding, reduzindo a quantidade de NOPs necessários para que a correção aconteça.</w:t>
       </w:r>
     </w:p>
     <w:p>
@@ -2908,15 +2495,7 @@
         </w:numPr>
       </w:pPr>
       <w:r>
-        <w:t xml:space="preserve">Tempo de </w:t>
-      </w:r>
-      <w:proofErr w:type="spellStart"/>
-      <w:r>
-        <w:t>clock</w:t>
-      </w:r>
-      <w:proofErr w:type="spellEnd"/>
-      <w:r>
-        <w:t>: 1</w:t>
+        <w:t>Tempo de clock: 1</w:t>
       </w:r>
     </w:p>
     <w:p>
@@ -2928,13 +2507,8 @@
         </w:numPr>
       </w:pPr>
       <w:r>
-        <w:t xml:space="preserve">Arquivo: </w:t>
-      </w:r>
-      <w:proofErr w:type="spellStart"/>
-      <w:r>
-        <w:t>código_dump</w:t>
-      </w:r>
-      <w:proofErr w:type="spellEnd"/>
+        <w:t>Arquivo: código_dump</w:t>
+      </w:r>
     </w:p>
     <w:p>
       <w:pPr>
@@ -3008,49 +2582,18 @@
       <w:r>
         <w:t>(</w:t>
       </w:r>
-      <w:proofErr w:type="spellStart"/>
-      <w:r>
-        <w:t>main</w:t>
-      </w:r>
-      <w:proofErr w:type="spellEnd"/>
-      <w:r>
-        <w:t xml:space="preserve">) O programa começa alocando as variáveis para guardar as informações do </w:t>
-      </w:r>
-      <w:proofErr w:type="spellStart"/>
-      <w:r>
-        <w:t>clock</w:t>
-      </w:r>
-      <w:proofErr w:type="spellEnd"/>
-      <w:r>
-        <w:t xml:space="preserve">, arquivo escolhido e quais operações realizar. Esta fase gera aproximadamente 144 </w:t>
-      </w:r>
-      <w:proofErr w:type="spellStart"/>
-      <w:r>
-        <w:t>page</w:t>
-      </w:r>
-      <w:proofErr w:type="spellEnd"/>
-      <w:r>
-        <w:t xml:space="preserve"> faults. Os próximos parâmetros fornecidos não causam </w:t>
-      </w:r>
-      <w:proofErr w:type="spellStart"/>
-      <w:r>
-        <w:t>page</w:t>
-      </w:r>
-      <w:proofErr w:type="spellEnd"/>
-      <w:r>
-        <w:t xml:space="preserve"> faults, pois os </w:t>
+      <w:r>
+        <w:t xml:space="preserve">main) O programa começa alocando as variáveis para guardar as informações do clock, arquivo escolhido e quais operações realizar. Esta fase gera aproximadamente 144 page faults. Os próximos parâmetros fornecidos não causam page faults, pois os </w:t>
       </w:r>
       <w:r>
         <w:lastRenderedPageBreak/>
-        <w:t>valores estão na memória cache e não requerem buscas adicionais.</w:t>
-      </w:r>
-      <w:r>
-        <w:t xml:space="preserve"> </w:t>
+        <w:t xml:space="preserve">valores estão na memória cache e não requerem buscas adicionais. </w:t>
       </w:r>
       <w:r>
         <w:rPr>
           <w:b/>
           <w:bCs/>
+          <w:noProof/>
         </w:rPr>
         <w:drawing>
           <wp:inline distT="0" distB="0" distL="0" distR="0" wp14:anchorId="6BAE4C2F" wp14:editId="15B13C1E">
@@ -3139,6 +2682,7 @@
         <w:rPr>
           <w:b/>
           <w:bCs/>
+          <w:noProof/>
         </w:rPr>
         <w:drawing>
           <wp:inline distT="0" distB="0" distL="0" distR="0" wp14:anchorId="01112E2E" wp14:editId="0B255768">
@@ -3232,38 +2776,23 @@
           <w:b/>
           <w:bCs/>
         </w:rPr>
-        <w:t xml:space="preserve">Tempo de </w:t>
-      </w:r>
-      <w:proofErr w:type="spellStart"/>
+        <w:t>Tempo de clock fornecido</w:t>
+      </w:r>
+    </w:p>
+    <w:p>
+      <w:pPr>
+        <w:pStyle w:val="1CorpodeTexto"/>
+        <w:keepNext/>
+        <w:tabs>
+          <w:tab w:val="clear" w:pos="0"/>
+        </w:tabs>
+        <w:ind w:left="1440" w:firstLine="0"/>
+      </w:pPr>
       <w:r>
         <w:rPr>
           <w:b/>
           <w:bCs/>
-        </w:rPr>
-        <w:t>clock</w:t>
-      </w:r>
-      <w:proofErr w:type="spellEnd"/>
-      <w:r>
-        <w:rPr>
-          <w:b/>
-          <w:bCs/>
-        </w:rPr>
-        <w:t xml:space="preserve"> fornecido</w:t>
-      </w:r>
-    </w:p>
-    <w:p>
-      <w:pPr>
-        <w:pStyle w:val="1CorpodeTexto"/>
-        <w:keepNext/>
-        <w:tabs>
-          <w:tab w:val="clear" w:pos="0"/>
-        </w:tabs>
-        <w:ind w:left="1440" w:firstLine="0"/>
-      </w:pPr>
-      <w:r>
-        <w:rPr>
-          <w:b/>
-          <w:bCs/>
+          <w:noProof/>
         </w:rPr>
         <w:drawing>
           <wp:inline distT="0" distB="0" distL="0" distR="0" wp14:anchorId="27F1873E" wp14:editId="71473BBF">
@@ -3353,6 +2882,7 @@
         <w:rPr>
           <w:b/>
           <w:bCs/>
+          <w:noProof/>
         </w:rPr>
         <w:lastRenderedPageBreak/>
         <w:drawing>
@@ -3463,6 +2993,7 @@
         <w:rPr>
           <w:b/>
           <w:bCs/>
+          <w:noProof/>
         </w:rPr>
         <w:drawing>
           <wp:inline distT="0" distB="0" distL="0" distR="0" wp14:anchorId="75F30D23" wp14:editId="2C34D404">
@@ -3552,6 +3083,7 @@
         <w:rPr>
           <w:b/>
           <w:bCs/>
+          <w:noProof/>
         </w:rPr>
         <w:drawing>
           <wp:inline distT="0" distB="0" distL="0" distR="0" wp14:anchorId="35CBA231" wp14:editId="601A10E2">
@@ -3658,37 +3190,19 @@
         <w:ind w:left="709"/>
       </w:pPr>
       <w:r>
-        <w:t xml:space="preserve">O processo de análise do código e aplicação de todas as correções causa um aumento em </w:t>
-      </w:r>
-      <w:proofErr w:type="spellStart"/>
-      <w:r>
-        <w:t>page</w:t>
-      </w:r>
-      <w:proofErr w:type="spellEnd"/>
-      <w:r>
-        <w:t xml:space="preserve"> faults, considerando que o programa chama cada uma das funções para cada alternativa utilizada, independente se os </w:t>
-      </w:r>
-      <w:proofErr w:type="spellStart"/>
-      <w:r>
-        <w:t>hazards</w:t>
-      </w:r>
-      <w:proofErr w:type="spellEnd"/>
-      <w:r>
-        <w:t xml:space="preserve"> já foram verificados no mesmo arquivo anteriormente por exemplo, esta redundância faz com que </w:t>
+        <w:t xml:space="preserve">O processo de análise do código e aplicação de todas as correções causa um aumento em page faults, considerando que o programa chama cada uma das funções para cada alternativa utilizada, independente se os hazards já foram verificados no mesmo arquivo anteriormente por exemplo, esta redundância faz com que </w:t>
       </w:r>
       <w:r>
         <w:t>diferentes trechos do código</w:t>
       </w:r>
       <w:r>
-        <w:t xml:space="preserve"> acabem saindo/voltando no escopo com mais frequência, consequentemente diminuindo o desempenho (não discernível sem analise) e aumentando as </w:t>
-      </w:r>
-      <w:proofErr w:type="spellStart"/>
-      <w:r>
-        <w:t>page</w:t>
-      </w:r>
-      <w:proofErr w:type="spellEnd"/>
-      <w:r>
-        <w:t xml:space="preserve"> faults. </w:t>
+        <w:t xml:space="preserve"> acabem saindo/voltando no escopo com mais frequência, consequentemente diminuindo o desempenho (não discernível sem </w:t>
+      </w:r>
+      <w:r>
+        <w:t>análise</w:t>
+      </w:r>
+      <w:r>
+        <w:t xml:space="preserve">) e aumentando as page faults. </w:t>
       </w:r>
     </w:p>
     <w:p>
@@ -3704,6 +3218,7 @@
         <w:rPr>
           <w:b/>
           <w:bCs/>
+          <w:noProof/>
         </w:rPr>
         <w:drawing>
           <wp:inline distT="0" distB="0" distL="0" distR="0" wp14:anchorId="28B92A19" wp14:editId="0A5BD16B">
@@ -3793,6 +3308,7 @@
         <w:rPr>
           <w:b/>
           <w:bCs/>
+          <w:noProof/>
         </w:rPr>
         <w:lastRenderedPageBreak/>
         <w:drawing>
@@ -3928,35 +3444,7 @@
         <w:rPr>
           <w:bCs/>
         </w:rPr>
-        <w:t xml:space="preserve">, além disso, foi observado que o uso de </w:t>
-      </w:r>
-      <w:proofErr w:type="spellStart"/>
-      <w:r>
-        <w:rPr>
-          <w:bCs/>
-        </w:rPr>
-        <w:t>multithreading</w:t>
-      </w:r>
-      <w:proofErr w:type="spellEnd"/>
-      <w:r>
-        <w:rPr>
-          <w:bCs/>
-        </w:rPr>
-        <w:t xml:space="preserve"> não afetou drasticamente o aumento de </w:t>
-      </w:r>
-      <w:proofErr w:type="spellStart"/>
-      <w:r>
-        <w:rPr>
-          <w:bCs/>
-        </w:rPr>
-        <w:t>page</w:t>
-      </w:r>
-      <w:proofErr w:type="spellEnd"/>
-      <w:r>
-        <w:rPr>
-          <w:bCs/>
-        </w:rPr>
-        <w:t xml:space="preserve"> faults na condição em que o código executado pelas threads não realiza acessos de variáveis globais e é relativamente simples para o espaço de memoria caber em uma página</w:t>
+        <w:t>, além disso, foi observado que o uso de multithreading não afetou drasticamente o aumento de page faults na condição em que o código executado pelas threads não realiza acessos de variáveis globais e é relativamente simples para o espaço de memoria caber em uma página</w:t>
       </w:r>
       <w:r>
         <w:rPr>
@@ -3968,21 +3456,7 @@
         <w:rPr>
           <w:bCs/>
         </w:rPr>
-        <w:t xml:space="preserve">, no entanto, observa-se que o custo em </w:t>
-      </w:r>
-      <w:proofErr w:type="spellStart"/>
-      <w:r>
-        <w:rPr>
-          <w:bCs/>
-        </w:rPr>
-        <w:t>page</w:t>
-      </w:r>
-      <w:proofErr w:type="spellEnd"/>
-      <w:r>
-        <w:rPr>
-          <w:bCs/>
-        </w:rPr>
-        <w:t xml:space="preserve"> faults aumenta drasticamente ao armazenar informações em buffers maiores que 16MB</w:t>
+        <w:t>, no entanto, observa-se que o custo em page faults aumenta drasticamente ao armazenar informações em buffers maiores que 16MB</w:t>
       </w:r>
       <w:r>
         <w:rPr>
@@ -3994,21 +3468,7 @@
         <w:rPr>
           <w:bCs/>
         </w:rPr>
-        <w:t xml:space="preserve">, indicando que a leitura e escrita continua não estava sendo capaz de segurar na cache todos os valores necessários para evitar </w:t>
-      </w:r>
-      <w:proofErr w:type="spellStart"/>
-      <w:r>
-        <w:rPr>
-          <w:bCs/>
-        </w:rPr>
-        <w:t>page</w:t>
-      </w:r>
-      <w:proofErr w:type="spellEnd"/>
-      <w:r>
-        <w:rPr>
-          <w:bCs/>
-        </w:rPr>
-        <w:t xml:space="preserve"> faults, necessitando da troca constante.</w:t>
+        <w:t>, indicando que a leitura e escrita continua não estava sendo capaz de segurar na cache todos os valores necessários para evitar page faults, necessitando da troca constante.</w:t>
       </w:r>
     </w:p>
     <w:sectPr>
@@ -10616,6 +10076,7 @@
   <w:style w:type="character" w:default="1" w:styleId="Fontepargpadro">
     <w:name w:val="Default Paragraph Font"/>
     <w:uiPriority w:val="1"/>
+    <w:semiHidden/>
     <w:unhideWhenUsed/>
   </w:style>
   <w:style w:type="table" w:default="1" w:styleId="Tabelanormal">
@@ -12038,16 +11499,16 @@
 </file>
 
 <file path=customXml/item1.xml><?xml version="1.0" encoding="utf-8"?>
-<LongProperties xmlns="http://schemas.microsoft.com/office/2006/metadata/longProperties"/>
-</file>
-
-<file path=customXml/item2.xml><?xml version="1.0" encoding="utf-8"?>
 <?mso-contentType ?>
 <FormTemplates xmlns="http://schemas.microsoft.com/sharepoint/v3/contenttype/forms">
   <Display>DocumentLibraryForm</Display>
   <Edit>DocumentLibraryForm</Edit>
   <New>DocumentLibraryForm</New>
 </FormTemplates>
+</file>
+
+<file path=customXml/item2.xml><?xml version="1.0" encoding="utf-8"?>
+<LongProperties xmlns="http://schemas.microsoft.com/office/2006/metadata/longProperties"/>
 </file>
 
 <file path=customXml/item3.xml><?xml version="1.0" encoding="utf-8"?>
@@ -12292,17 +11753,17 @@
 </file>
 
 <file path=customXml/itemProps1.xml><?xml version="1.0" encoding="utf-8"?>
-<ds:datastoreItem xmlns:ds="http://schemas.openxmlformats.org/officeDocument/2006/customXml" ds:itemID="{44905074-8666-4C59-82B9-D0F5BB1A63A4}">
+<ds:datastoreItem xmlns:ds="http://schemas.openxmlformats.org/officeDocument/2006/customXml" ds:itemID="{710BD413-C61A-4E32-91EF-DE915849718B}">
   <ds:schemaRefs>
-    <ds:schemaRef ds:uri="http://schemas.microsoft.com/office/2006/metadata/longProperties"/>
+    <ds:schemaRef ds:uri="http://schemas.microsoft.com/sharepoint/v3/contenttype/forms"/>
   </ds:schemaRefs>
 </ds:datastoreItem>
 </file>
 
 <file path=customXml/itemProps2.xml><?xml version="1.0" encoding="utf-8"?>
-<ds:datastoreItem xmlns:ds="http://schemas.openxmlformats.org/officeDocument/2006/customXml" ds:itemID="{710BD413-C61A-4E32-91EF-DE915849718B}">
+<ds:datastoreItem xmlns:ds="http://schemas.openxmlformats.org/officeDocument/2006/customXml" ds:itemID="{44905074-8666-4C59-82B9-D0F5BB1A63A4}">
   <ds:schemaRefs>
-    <ds:schemaRef ds:uri="http://schemas.microsoft.com/sharepoint/v3/contenttype/forms"/>
+    <ds:schemaRef ds:uri="http://schemas.microsoft.com/office/2006/metadata/longProperties"/>
   </ds:schemaRefs>
 </ds:datastoreItem>
 </file>

</xml_diff>